<commit_message>
New: Presentación 23/03/18 y D02
Se ha subido la primera versión de la presentación del día 23/03/18, la primera versión del documento de mejoras del D02 y el del día 23/03/18.
</commit_message>
<xml_diff>
--- a/Conocimiento/Entregas/D02/Informe_Mejoras_D02_v1.0.docx
+++ b/Conocimiento/Entregas/D02/Informe_Mejoras_D02_v1.0.docx
@@ -669,6 +669,659 @@
           </w:p>
         </w:tc>
       </w:tr>
+      <w:tr>
+        <w:tc>
+          <w:tcPr>
+            <w:tcW w:w="4322" w:type="dxa"/>
+          </w:tcPr>
+          <w:p>
+            <w:pPr>
+              <w:jc w:val="both"/>
+            </w:pPr>
+            <w:r>
+              <w:t xml:space="preserve">Link </w:t>
+            </w:r>
+            <w:proofErr w:type="spellStart"/>
+            <w:r>
+              <w:t>between</w:t>
+            </w:r>
+            <w:proofErr w:type="spellEnd"/>
+            <w:r>
+              <w:t xml:space="preserve"> </w:t>
+            </w:r>
+            <w:proofErr w:type="spellStart"/>
+            <w:r>
+              <w:t>the</w:t>
+            </w:r>
+            <w:proofErr w:type="spellEnd"/>
+            <w:r>
+              <w:t xml:space="preserve"> </w:t>
+            </w:r>
+            <w:proofErr w:type="spellStart"/>
+            <w:r>
+              <w:t>effective</w:t>
+            </w:r>
+            <w:proofErr w:type="spellEnd"/>
+            <w:r>
+              <w:t xml:space="preserve"> </w:t>
+            </w:r>
+            <w:proofErr w:type="spellStart"/>
+            <w:r>
+              <w:t>starting’s</w:t>
+            </w:r>
+            <w:proofErr w:type="spellEnd"/>
+            <w:r>
+              <w:t xml:space="preserve"> </w:t>
+            </w:r>
+            <w:proofErr w:type="spellStart"/>
+            <w:r>
+              <w:t>quotes</w:t>
+            </w:r>
+            <w:proofErr w:type="spellEnd"/>
+          </w:p>
+        </w:tc>
+        <w:tc>
+          <w:tcPr>
+            <w:tcW w:w="4322" w:type="dxa"/>
+          </w:tcPr>
+          <w:p>
+            <w:pPr>
+              <w:jc w:val="both"/>
+            </w:pPr>
+            <w:proofErr w:type="spellStart"/>
+            <w:r>
+              <w:t>The</w:t>
+            </w:r>
+            <w:proofErr w:type="spellEnd"/>
+            <w:r>
+              <w:t xml:space="preserve"> </w:t>
+            </w:r>
+            <w:proofErr w:type="spellStart"/>
+            <w:r>
+              <w:t>development</w:t>
+            </w:r>
+            <w:proofErr w:type="spellEnd"/>
+            <w:r>
+              <w:t xml:space="preserve"> </w:t>
+            </w:r>
+            <w:proofErr w:type="spellStart"/>
+            <w:r>
+              <w:t>team</w:t>
+            </w:r>
+            <w:proofErr w:type="spellEnd"/>
+            <w:r>
+              <w:t xml:space="preserve"> </w:t>
+            </w:r>
+            <w:proofErr w:type="spellStart"/>
+            <w:r>
+              <w:t>considers</w:t>
+            </w:r>
+            <w:proofErr w:type="spellEnd"/>
+            <w:r>
+              <w:t xml:space="preserve"> </w:t>
+            </w:r>
+            <w:proofErr w:type="spellStart"/>
+            <w:r>
+              <w:t>that</w:t>
+            </w:r>
+            <w:proofErr w:type="spellEnd"/>
+            <w:r>
+              <w:t xml:space="preserve"> </w:t>
+            </w:r>
+            <w:proofErr w:type="spellStart"/>
+            <w:r>
+              <w:t>the</w:t>
+            </w:r>
+            <w:proofErr w:type="spellEnd"/>
+            <w:r>
+              <w:t xml:space="preserve"> </w:t>
+            </w:r>
+            <w:proofErr w:type="spellStart"/>
+            <w:r>
+              <w:t>quotes</w:t>
+            </w:r>
+            <w:proofErr w:type="spellEnd"/>
+            <w:r>
+              <w:t xml:space="preserve"> </w:t>
+            </w:r>
+            <w:proofErr w:type="spellStart"/>
+            <w:r>
+              <w:t>represent</w:t>
+            </w:r>
+            <w:proofErr w:type="spellEnd"/>
+            <w:r>
+              <w:t xml:space="preserve"> </w:t>
+            </w:r>
+            <w:proofErr w:type="spellStart"/>
+            <w:r>
+              <w:t>different</w:t>
+            </w:r>
+            <w:proofErr w:type="spellEnd"/>
+            <w:r>
+              <w:t xml:space="preserve"> </w:t>
+            </w:r>
+            <w:proofErr w:type="spellStart"/>
+            <w:r>
+              <w:t>concepts</w:t>
+            </w:r>
+            <w:proofErr w:type="spellEnd"/>
+            <w:r>
+              <w:t xml:space="preserve"> </w:t>
+            </w:r>
+            <w:proofErr w:type="spellStart"/>
+            <w:r>
+              <w:t>presented</w:t>
+            </w:r>
+            <w:proofErr w:type="spellEnd"/>
+            <w:r>
+              <w:t xml:space="preserve"> in </w:t>
+            </w:r>
+            <w:proofErr w:type="spellStart"/>
+            <w:r>
+              <w:t>the</w:t>
+            </w:r>
+            <w:proofErr w:type="spellEnd"/>
+            <w:r>
+              <w:t xml:space="preserve"> </w:t>
+            </w:r>
+            <w:proofErr w:type="spellStart"/>
+            <w:r>
+              <w:t>beginning</w:t>
+            </w:r>
+            <w:proofErr w:type="spellEnd"/>
+            <w:r>
+              <w:t xml:space="preserve"> of </w:t>
+            </w:r>
+            <w:proofErr w:type="spellStart"/>
+            <w:r>
+              <w:t>the</w:t>
+            </w:r>
+            <w:proofErr w:type="spellEnd"/>
+            <w:r>
+              <w:t xml:space="preserve"> </w:t>
+            </w:r>
+            <w:proofErr w:type="spellStart"/>
+            <w:r>
+              <w:t>presentation</w:t>
+            </w:r>
+            <w:proofErr w:type="spellEnd"/>
+            <w:r>
+              <w:t xml:space="preserve"> </w:t>
+            </w:r>
+            <w:proofErr w:type="spellStart"/>
+            <w:r>
+              <w:t>that</w:t>
+            </w:r>
+            <w:proofErr w:type="spellEnd"/>
+            <w:r>
+              <w:t xml:space="preserve"> are </w:t>
+            </w:r>
+            <w:proofErr w:type="spellStart"/>
+            <w:r>
+              <w:t>combined</w:t>
+            </w:r>
+            <w:proofErr w:type="spellEnd"/>
+            <w:r>
+              <w:t xml:space="preserve"> </w:t>
+            </w:r>
+            <w:proofErr w:type="spellStart"/>
+            <w:r>
+              <w:t>after</w:t>
+            </w:r>
+            <w:proofErr w:type="spellEnd"/>
+            <w:r>
+              <w:t xml:space="preserve"> </w:t>
+            </w:r>
+            <w:proofErr w:type="spellStart"/>
+            <w:r>
+              <w:t>they’re</w:t>
+            </w:r>
+            <w:proofErr w:type="spellEnd"/>
+            <w:r>
+              <w:t xml:space="preserve"> </w:t>
+            </w:r>
+            <w:proofErr w:type="spellStart"/>
+            <w:r>
+              <w:t>introduced</w:t>
+            </w:r>
+            <w:proofErr w:type="spellEnd"/>
+            <w:r>
+              <w:t xml:space="preserve">, </w:t>
+            </w:r>
+            <w:proofErr w:type="spellStart"/>
+            <w:r>
+              <w:t>representing</w:t>
+            </w:r>
+            <w:proofErr w:type="spellEnd"/>
+            <w:r>
+              <w:t xml:space="preserve"> </w:t>
+            </w:r>
+            <w:proofErr w:type="spellStart"/>
+            <w:r>
+              <w:t>the</w:t>
+            </w:r>
+            <w:proofErr w:type="spellEnd"/>
+            <w:r>
+              <w:t xml:space="preserve"> </w:t>
+            </w:r>
+            <w:proofErr w:type="spellStart"/>
+            <w:r>
+              <w:t>spirit</w:t>
+            </w:r>
+            <w:proofErr w:type="spellEnd"/>
+            <w:r>
+              <w:t xml:space="preserve"> of </w:t>
+            </w:r>
+            <w:proofErr w:type="spellStart"/>
+            <w:r>
+              <w:t>ClimCode</w:t>
+            </w:r>
+            <w:proofErr w:type="spellEnd"/>
+            <w:r>
+              <w:t xml:space="preserve">. So, </w:t>
+            </w:r>
+            <w:proofErr w:type="spellStart"/>
+            <w:r>
+              <w:t>the</w:t>
+            </w:r>
+            <w:proofErr w:type="spellEnd"/>
+            <w:r>
+              <w:t xml:space="preserve"> </w:t>
+            </w:r>
+            <w:proofErr w:type="spellStart"/>
+            <w:r>
+              <w:t>team</w:t>
+            </w:r>
+            <w:proofErr w:type="spellEnd"/>
+            <w:r>
+              <w:t xml:space="preserve"> </w:t>
+            </w:r>
+            <w:proofErr w:type="spellStart"/>
+            <w:r>
+              <w:t>considers</w:t>
+            </w:r>
+            <w:proofErr w:type="spellEnd"/>
+            <w:r>
+              <w:t xml:space="preserve"> </w:t>
+            </w:r>
+            <w:proofErr w:type="spellStart"/>
+            <w:r>
+              <w:t>that</w:t>
+            </w:r>
+            <w:proofErr w:type="spellEnd"/>
+            <w:r>
+              <w:t xml:space="preserve"> </w:t>
+            </w:r>
+            <w:proofErr w:type="spellStart"/>
+            <w:r>
+              <w:t>they</w:t>
+            </w:r>
+            <w:proofErr w:type="spellEnd"/>
+            <w:r>
+              <w:t xml:space="preserve"> </w:t>
+            </w:r>
+            <w:proofErr w:type="spellStart"/>
+            <w:r>
+              <w:t>should</w:t>
+            </w:r>
+            <w:proofErr w:type="spellEnd"/>
+            <w:r>
+              <w:t xml:space="preserve"> </w:t>
+            </w:r>
+            <w:proofErr w:type="spellStart"/>
+            <w:r>
+              <w:t>stay</w:t>
+            </w:r>
+            <w:proofErr w:type="spellEnd"/>
+            <w:r>
+              <w:t xml:space="preserve"> </w:t>
+            </w:r>
+            <w:proofErr w:type="spellStart"/>
+            <w:r>
+              <w:t>like</w:t>
+            </w:r>
+            <w:proofErr w:type="spellEnd"/>
+            <w:r>
+              <w:t xml:space="preserve"> </w:t>
+            </w:r>
+            <w:proofErr w:type="spellStart"/>
+            <w:r>
+              <w:t>that</w:t>
+            </w:r>
+            <w:proofErr w:type="spellEnd"/>
+            <w:r>
+              <w:t>.</w:t>
+            </w:r>
+          </w:p>
+        </w:tc>
+      </w:tr>
+      <w:tr>
+        <w:tc>
+          <w:tcPr>
+            <w:tcW w:w="4322" w:type="dxa"/>
+          </w:tcPr>
+          <w:p>
+            <w:pPr>
+              <w:jc w:val="both"/>
+            </w:pPr>
+            <w:proofErr w:type="spellStart"/>
+            <w:r>
+              <w:t>Specification</w:t>
+            </w:r>
+            <w:proofErr w:type="spellEnd"/>
+            <w:r>
+              <w:t xml:space="preserve"> of </w:t>
+            </w:r>
+            <w:proofErr w:type="spellStart"/>
+            <w:r>
+              <w:t>the</w:t>
+            </w:r>
+            <w:proofErr w:type="spellEnd"/>
+            <w:r>
+              <w:t xml:space="preserve"> </w:t>
+            </w:r>
+            <w:proofErr w:type="spellStart"/>
+            <w:r>
+              <w:t>team’s</w:t>
+            </w:r>
+            <w:proofErr w:type="spellEnd"/>
+            <w:r>
+              <w:t xml:space="preserve"> </w:t>
+            </w:r>
+            <w:proofErr w:type="spellStart"/>
+            <w:r>
+              <w:t>member</w:t>
+            </w:r>
+            <w:proofErr w:type="spellEnd"/>
+            <w:r>
+              <w:t xml:space="preserve"> in </w:t>
+            </w:r>
+            <w:proofErr w:type="spellStart"/>
+            <w:r>
+              <w:t>the</w:t>
+            </w:r>
+            <w:proofErr w:type="spellEnd"/>
+            <w:r>
+              <w:t xml:space="preserve"> </w:t>
+            </w:r>
+            <w:proofErr w:type="spellStart"/>
+            <w:r>
+              <w:rPr>
+                <w:b/>
+                <w:u w:val="single"/>
+              </w:rPr>
+              <w:t>deliverable</w:t>
+            </w:r>
+            <w:proofErr w:type="spellEnd"/>
+            <w:r>
+              <w:rPr>
+                <w:b/>
+                <w:u w:val="single"/>
+              </w:rPr>
+              <w:t>.</w:t>
+            </w:r>
+          </w:p>
+        </w:tc>
+        <w:tc>
+          <w:tcPr>
+            <w:tcW w:w="4322" w:type="dxa"/>
+          </w:tcPr>
+          <w:p>
+            <w:pPr>
+              <w:jc w:val="both"/>
+            </w:pPr>
+            <w:r>
+              <w:t>Done</w:t>
+            </w:r>
+          </w:p>
+        </w:tc>
+      </w:tr>
+      <w:tr>
+        <w:tc>
+          <w:tcPr>
+            <w:tcW w:w="4322" w:type="dxa"/>
+          </w:tcPr>
+          <w:p>
+            <w:pPr>
+              <w:jc w:val="both"/>
+            </w:pPr>
+            <w:proofErr w:type="spellStart"/>
+            <w:r>
+              <w:t>Team</w:t>
+            </w:r>
+            <w:proofErr w:type="spellEnd"/>
+            <w:r>
+              <w:t xml:space="preserve"> </w:t>
+            </w:r>
+            <w:proofErr w:type="spellStart"/>
+            <w:r>
+              <w:t>building</w:t>
+            </w:r>
+            <w:proofErr w:type="spellEnd"/>
+            <w:r>
+              <w:t xml:space="preserve"> </w:t>
+            </w:r>
+            <w:proofErr w:type="spellStart"/>
+            <w:r>
+              <w:t>mention</w:t>
+            </w:r>
+            <w:proofErr w:type="spellEnd"/>
+            <w:r>
+              <w:t>.</w:t>
+            </w:r>
+          </w:p>
+        </w:tc>
+        <w:tc>
+          <w:tcPr>
+            <w:tcW w:w="4322" w:type="dxa"/>
+          </w:tcPr>
+          <w:p>
+            <w:pPr>
+              <w:jc w:val="both"/>
+            </w:pPr>
+            <w:proofErr w:type="spellStart"/>
+            <w:r>
+              <w:t>The</w:t>
+            </w:r>
+            <w:proofErr w:type="spellEnd"/>
+            <w:r>
+              <w:t xml:space="preserve"> </w:t>
+            </w:r>
+            <w:proofErr w:type="spellStart"/>
+            <w:r>
+              <w:t>development</w:t>
+            </w:r>
+            <w:proofErr w:type="spellEnd"/>
+            <w:r>
+              <w:t xml:space="preserve"> </w:t>
+            </w:r>
+            <w:proofErr w:type="spellStart"/>
+            <w:r>
+              <w:t>team</w:t>
+            </w:r>
+            <w:proofErr w:type="spellEnd"/>
+            <w:r>
+              <w:t xml:space="preserve"> </w:t>
+            </w:r>
+            <w:proofErr w:type="spellStart"/>
+            <w:r>
+              <w:t>considers</w:t>
+            </w:r>
+            <w:proofErr w:type="spellEnd"/>
+            <w:r>
+              <w:t xml:space="preserve"> </w:t>
+            </w:r>
+            <w:proofErr w:type="spellStart"/>
+            <w:r>
+              <w:t>inappropiate</w:t>
+            </w:r>
+            <w:proofErr w:type="spellEnd"/>
+            <w:r>
+              <w:t xml:space="preserve"> to </w:t>
+            </w:r>
+            <w:proofErr w:type="spellStart"/>
+            <w:r>
+              <w:t>encourage</w:t>
+            </w:r>
+            <w:proofErr w:type="spellEnd"/>
+            <w:r>
+              <w:t xml:space="preserve"> </w:t>
+            </w:r>
+            <w:proofErr w:type="spellStart"/>
+            <w:r>
+              <w:t>team</w:t>
+            </w:r>
+            <w:proofErr w:type="spellEnd"/>
+            <w:r>
+              <w:t xml:space="preserve"> </w:t>
+            </w:r>
+            <w:proofErr w:type="spellStart"/>
+            <w:r>
+              <w:t>building</w:t>
+            </w:r>
+            <w:proofErr w:type="spellEnd"/>
+            <w:r>
+              <w:t xml:space="preserve"> at </w:t>
+            </w:r>
+            <w:proofErr w:type="spellStart"/>
+            <w:r>
+              <w:t>the</w:t>
+            </w:r>
+            <w:proofErr w:type="spellEnd"/>
+            <w:r>
+              <w:t xml:space="preserve"> momento, </w:t>
+            </w:r>
+            <w:proofErr w:type="spellStart"/>
+            <w:r>
+              <w:t>due</w:t>
+            </w:r>
+            <w:proofErr w:type="spellEnd"/>
+            <w:r>
+              <w:t xml:space="preserve"> to </w:t>
+            </w:r>
+            <w:proofErr w:type="spellStart"/>
+            <w:r>
+              <w:t>the</w:t>
+            </w:r>
+            <w:proofErr w:type="spellEnd"/>
+            <w:r>
+              <w:t xml:space="preserve"> </w:t>
+            </w:r>
+            <w:proofErr w:type="spellStart"/>
+            <w:r>
+              <w:t>priority</w:t>
+            </w:r>
+            <w:proofErr w:type="spellEnd"/>
+            <w:r>
+              <w:t xml:space="preserve"> of </w:t>
+            </w:r>
+            <w:proofErr w:type="spellStart"/>
+            <w:r>
+              <w:t>the</w:t>
+            </w:r>
+            <w:proofErr w:type="spellEnd"/>
+            <w:r>
+              <w:t xml:space="preserve"> </w:t>
+            </w:r>
+            <w:proofErr w:type="spellStart"/>
+            <w:r>
+              <w:t>current</w:t>
+            </w:r>
+            <w:proofErr w:type="spellEnd"/>
+            <w:r>
+              <w:t xml:space="preserve"> </w:t>
+            </w:r>
+            <w:proofErr w:type="spellStart"/>
+            <w:r>
+              <w:t>development</w:t>
+            </w:r>
+            <w:proofErr w:type="spellEnd"/>
+            <w:r>
+              <w:t xml:space="preserve"> </w:t>
+            </w:r>
+            <w:proofErr w:type="spellStart"/>
+            <w:r>
+              <w:t>tasks</w:t>
+            </w:r>
+            <w:proofErr w:type="spellEnd"/>
+            <w:r>
+              <w:t xml:space="preserve"> </w:t>
+            </w:r>
+            <w:proofErr w:type="spellStart"/>
+            <w:r>
+              <w:t>that</w:t>
+            </w:r>
+            <w:proofErr w:type="spellEnd"/>
+            <w:r>
+              <w:t xml:space="preserve"> are in </w:t>
+            </w:r>
+            <w:proofErr w:type="spellStart"/>
+            <w:r>
+              <w:t>process</w:t>
+            </w:r>
+            <w:proofErr w:type="spellEnd"/>
+            <w:r>
+              <w:t xml:space="preserve">. So, </w:t>
+            </w:r>
+            <w:proofErr w:type="spellStart"/>
+            <w:r>
+              <w:t>currently</w:t>
+            </w:r>
+            <w:proofErr w:type="spellEnd"/>
+            <w:r>
+              <w:t xml:space="preserve"> </w:t>
+            </w:r>
+            <w:proofErr w:type="spellStart"/>
+            <w:r>
+              <w:t>there</w:t>
+            </w:r>
+            <w:proofErr w:type="spellEnd"/>
+            <w:r>
+              <w:t xml:space="preserve"> </w:t>
+            </w:r>
+            <w:proofErr w:type="spellStart"/>
+            <w:r>
+              <w:t>is</w:t>
+            </w:r>
+            <w:proofErr w:type="spellEnd"/>
+            <w:r>
+              <w:t xml:space="preserve"> no </w:t>
+            </w:r>
+            <w:proofErr w:type="spellStart"/>
+            <w:r>
+              <w:t>mention</w:t>
+            </w:r>
+            <w:proofErr w:type="spellEnd"/>
+            <w:r>
+              <w:t xml:space="preserve"> to </w:t>
+            </w:r>
+            <w:proofErr w:type="spellStart"/>
+            <w:r>
+              <w:t>it</w:t>
+            </w:r>
+            <w:proofErr w:type="spellEnd"/>
+            <w:r>
+              <w:t xml:space="preserve"> in </w:t>
+            </w:r>
+            <w:proofErr w:type="spellStart"/>
+            <w:r>
+              <w:t>the</w:t>
+            </w:r>
+            <w:proofErr w:type="spellEnd"/>
+            <w:r>
+              <w:t xml:space="preserve"> </w:t>
+            </w:r>
+            <w:proofErr w:type="spellStart"/>
+            <w:r>
+              <w:t>presentation</w:t>
+            </w:r>
+            <w:proofErr w:type="spellEnd"/>
+            <w:r>
+              <w:t>.</w:t>
+            </w:r>
+          </w:p>
+        </w:tc>
+      </w:tr>
     </w:tbl>
     <w:p>
       <w:pPr>
@@ -1543,6 +2196,7 @@
             </w:r>
             <w:proofErr w:type="spellStart"/>
             <w:r>
+              <w:lastRenderedPageBreak/>
               <w:t>interacive</w:t>
             </w:r>
             <w:proofErr w:type="spellEnd"/>
@@ -1632,6 +2286,1438 @@
             <w:proofErr w:type="spellStart"/>
             <w:r>
               <w:t>too</w:t>
+            </w:r>
+            <w:proofErr w:type="spellEnd"/>
+            <w:r>
+              <w:t>.</w:t>
+            </w:r>
+          </w:p>
+        </w:tc>
+      </w:tr>
+      <w:tr>
+        <w:tc>
+          <w:tcPr>
+            <w:tcW w:w="4322" w:type="dxa"/>
+          </w:tcPr>
+          <w:p>
+            <w:pPr>
+              <w:jc w:val="both"/>
+            </w:pPr>
+            <w:proofErr w:type="spellStart"/>
+            <w:r>
+              <w:lastRenderedPageBreak/>
+              <w:t>Decreasing</w:t>
+            </w:r>
+            <w:proofErr w:type="spellEnd"/>
+            <w:r>
+              <w:t xml:space="preserve"> of </w:t>
+            </w:r>
+            <w:proofErr w:type="spellStart"/>
+            <w:r>
+              <w:t>space</w:t>
+            </w:r>
+            <w:proofErr w:type="spellEnd"/>
+            <w:r>
+              <w:t xml:space="preserve"> </w:t>
+            </w:r>
+            <w:proofErr w:type="spellStart"/>
+            <w:r>
+              <w:t>dedicated</w:t>
+            </w:r>
+            <w:proofErr w:type="spellEnd"/>
+            <w:r>
+              <w:t xml:space="preserve"> to </w:t>
+            </w:r>
+            <w:proofErr w:type="spellStart"/>
+            <w:r>
+              <w:t>business</w:t>
+            </w:r>
+            <w:proofErr w:type="spellEnd"/>
+            <w:r>
+              <w:t xml:space="preserve"> </w:t>
+            </w:r>
+            <w:proofErr w:type="spellStart"/>
+            <w:r>
+              <w:t>model</w:t>
+            </w:r>
+            <w:proofErr w:type="spellEnd"/>
+            <w:r>
+              <w:t xml:space="preserve"> and idea.</w:t>
+            </w:r>
+          </w:p>
+        </w:tc>
+        <w:tc>
+          <w:tcPr>
+            <w:tcW w:w="4322" w:type="dxa"/>
+          </w:tcPr>
+          <w:p>
+            <w:pPr>
+              <w:jc w:val="both"/>
+            </w:pPr>
+            <w:r>
+              <w:t>Done</w:t>
+            </w:r>
+          </w:p>
+        </w:tc>
+      </w:tr>
+      <w:tr>
+        <w:tc>
+          <w:tcPr>
+            <w:tcW w:w="4322" w:type="dxa"/>
+          </w:tcPr>
+          <w:p>
+            <w:pPr>
+              <w:jc w:val="both"/>
+            </w:pPr>
+            <w:proofErr w:type="spellStart"/>
+            <w:r>
+              <w:t>Specification</w:t>
+            </w:r>
+            <w:proofErr w:type="spellEnd"/>
+            <w:r>
+              <w:t xml:space="preserve"> of </w:t>
+            </w:r>
+            <w:proofErr w:type="spellStart"/>
+            <w:r>
+              <w:t>the</w:t>
+            </w:r>
+            <w:proofErr w:type="spellEnd"/>
+            <w:r>
+              <w:t xml:space="preserve"> </w:t>
+            </w:r>
+            <w:proofErr w:type="spellStart"/>
+            <w:r>
+              <w:t>work</w:t>
+            </w:r>
+            <w:proofErr w:type="spellEnd"/>
+            <w:r>
+              <w:t xml:space="preserve"> and </w:t>
+            </w:r>
+            <w:proofErr w:type="spellStart"/>
+            <w:r>
+              <w:t>tasks</w:t>
+            </w:r>
+            <w:proofErr w:type="spellEnd"/>
+            <w:r>
+              <w:t xml:space="preserve"> of </w:t>
+            </w:r>
+            <w:proofErr w:type="spellStart"/>
+            <w:r>
+              <w:t>every</w:t>
+            </w:r>
+            <w:proofErr w:type="spellEnd"/>
+            <w:r>
+              <w:t xml:space="preserve"> </w:t>
+            </w:r>
+            <w:proofErr w:type="spellStart"/>
+            <w:r>
+              <w:t>team</w:t>
+            </w:r>
+            <w:proofErr w:type="spellEnd"/>
+            <w:r>
+              <w:t xml:space="preserve"> </w:t>
+            </w:r>
+            <w:proofErr w:type="spellStart"/>
+            <w:r>
+              <w:t>member</w:t>
+            </w:r>
+            <w:proofErr w:type="spellEnd"/>
+            <w:r>
+              <w:t xml:space="preserve">, so as </w:t>
+            </w:r>
+            <w:proofErr w:type="spellStart"/>
+            <w:r>
+              <w:t>the</w:t>
+            </w:r>
+            <w:proofErr w:type="spellEnd"/>
+            <w:r>
+              <w:t xml:space="preserve"> </w:t>
+            </w:r>
+            <w:proofErr w:type="spellStart"/>
+            <w:r>
+              <w:t>solitiones</w:t>
+            </w:r>
+            <w:proofErr w:type="spellEnd"/>
+            <w:r>
+              <w:t xml:space="preserve"> and </w:t>
+            </w:r>
+            <w:proofErr w:type="spellStart"/>
+            <w:r>
+              <w:t>reasons</w:t>
+            </w:r>
+            <w:proofErr w:type="spellEnd"/>
+            <w:r>
+              <w:t xml:space="preserve"> </w:t>
+            </w:r>
+            <w:proofErr w:type="spellStart"/>
+            <w:r>
+              <w:t>for</w:t>
+            </w:r>
+            <w:proofErr w:type="spellEnd"/>
+            <w:r>
+              <w:t xml:space="preserve"> </w:t>
+            </w:r>
+            <w:proofErr w:type="spellStart"/>
+            <w:r>
+              <w:t>the</w:t>
+            </w:r>
+            <w:proofErr w:type="spellEnd"/>
+            <w:r>
+              <w:t xml:space="preserve"> </w:t>
+            </w:r>
+            <w:proofErr w:type="spellStart"/>
+            <w:r>
+              <w:t>problems</w:t>
+            </w:r>
+            <w:proofErr w:type="spellEnd"/>
+            <w:r>
+              <w:t xml:space="preserve"> </w:t>
+            </w:r>
+            <w:proofErr w:type="spellStart"/>
+            <w:r>
+              <w:t>that</w:t>
+            </w:r>
+            <w:proofErr w:type="spellEnd"/>
+            <w:r>
+              <w:t xml:space="preserve"> </w:t>
+            </w:r>
+            <w:proofErr w:type="spellStart"/>
+            <w:r>
+              <w:t>have</w:t>
+            </w:r>
+            <w:proofErr w:type="spellEnd"/>
+            <w:r>
+              <w:t xml:space="preserve"> </w:t>
+            </w:r>
+            <w:proofErr w:type="spellStart"/>
+            <w:r>
+              <w:t>taken</w:t>
+            </w:r>
+            <w:proofErr w:type="spellEnd"/>
+            <w:r>
+              <w:t xml:space="preserve"> </w:t>
+            </w:r>
+            <w:proofErr w:type="spellStart"/>
+            <w:r>
+              <w:t>pkace</w:t>
+            </w:r>
+            <w:proofErr w:type="spellEnd"/>
+            <w:r>
+              <w:t xml:space="preserve"> </w:t>
+            </w:r>
+            <w:proofErr w:type="spellStart"/>
+            <w:r>
+              <w:t>for</w:t>
+            </w:r>
+            <w:proofErr w:type="spellEnd"/>
+            <w:r>
+              <w:t xml:space="preserve"> </w:t>
+            </w:r>
+            <w:proofErr w:type="spellStart"/>
+            <w:r>
+              <w:t>the</w:t>
+            </w:r>
+            <w:proofErr w:type="spellEnd"/>
+            <w:r>
+              <w:t xml:space="preserve"> </w:t>
+            </w:r>
+            <w:proofErr w:type="spellStart"/>
+            <w:r>
+              <w:t>project</w:t>
+            </w:r>
+            <w:proofErr w:type="spellEnd"/>
+            <w:r>
+              <w:t>.</w:t>
+            </w:r>
+          </w:p>
+        </w:tc>
+        <w:tc>
+          <w:tcPr>
+            <w:tcW w:w="4322" w:type="dxa"/>
+          </w:tcPr>
+          <w:p>
+            <w:pPr>
+              <w:jc w:val="both"/>
+            </w:pPr>
+            <w:r>
+              <w:t>Done</w:t>
+            </w:r>
+          </w:p>
+        </w:tc>
+      </w:tr>
+      <w:tr>
+        <w:tc>
+          <w:tcPr>
+            <w:tcW w:w="4322" w:type="dxa"/>
+          </w:tcPr>
+          <w:p>
+            <w:pPr>
+              <w:jc w:val="both"/>
+            </w:pPr>
+            <w:r>
+              <w:t xml:space="preserve">More </w:t>
+            </w:r>
+            <w:proofErr w:type="spellStart"/>
+            <w:r>
+              <w:t>reduction</w:t>
+            </w:r>
+            <w:proofErr w:type="spellEnd"/>
+            <w:r>
+              <w:t xml:space="preserve"> </w:t>
+            </w:r>
+            <w:proofErr w:type="spellStart"/>
+            <w:r>
+              <w:t>from</w:t>
+            </w:r>
+            <w:proofErr w:type="spellEnd"/>
+            <w:r>
+              <w:t xml:space="preserve"> </w:t>
+            </w:r>
+            <w:proofErr w:type="spellStart"/>
+            <w:r>
+              <w:t>the</w:t>
+            </w:r>
+            <w:proofErr w:type="spellEnd"/>
+            <w:r>
+              <w:t xml:space="preserve"> </w:t>
+            </w:r>
+            <w:proofErr w:type="spellStart"/>
+            <w:r>
+              <w:t>space</w:t>
+            </w:r>
+            <w:proofErr w:type="spellEnd"/>
+            <w:r>
+              <w:t xml:space="preserve"> </w:t>
+            </w:r>
+            <w:proofErr w:type="spellStart"/>
+            <w:r>
+              <w:t>dedicated</w:t>
+            </w:r>
+            <w:proofErr w:type="spellEnd"/>
+            <w:r>
+              <w:t xml:space="preserve"> to </w:t>
+            </w:r>
+            <w:proofErr w:type="spellStart"/>
+            <w:r>
+              <w:t>the</w:t>
+            </w:r>
+            <w:proofErr w:type="spellEnd"/>
+            <w:r>
+              <w:t xml:space="preserve"> </w:t>
+            </w:r>
+            <w:proofErr w:type="spellStart"/>
+            <w:r>
+              <w:t>business</w:t>
+            </w:r>
+            <w:proofErr w:type="spellEnd"/>
+            <w:r>
+              <w:t xml:space="preserve"> </w:t>
+            </w:r>
+            <w:proofErr w:type="spellStart"/>
+            <w:r>
+              <w:t>model</w:t>
+            </w:r>
+            <w:proofErr w:type="spellEnd"/>
+            <w:r>
+              <w:t xml:space="preserve"> and </w:t>
+            </w:r>
+            <w:proofErr w:type="spellStart"/>
+            <w:r>
+              <w:t>the</w:t>
+            </w:r>
+            <w:proofErr w:type="spellEnd"/>
+            <w:r>
+              <w:t xml:space="preserve"> idea of </w:t>
+            </w:r>
+            <w:proofErr w:type="spellStart"/>
+            <w:r>
+              <w:t>the</w:t>
+            </w:r>
+            <w:proofErr w:type="spellEnd"/>
+            <w:r>
+              <w:t xml:space="preserve"> </w:t>
+            </w:r>
+            <w:proofErr w:type="spellStart"/>
+            <w:r>
+              <w:t>project</w:t>
+            </w:r>
+            <w:proofErr w:type="spellEnd"/>
+            <w:r>
+              <w:t>.</w:t>
+            </w:r>
+          </w:p>
+        </w:tc>
+        <w:tc>
+          <w:tcPr>
+            <w:tcW w:w="4322" w:type="dxa"/>
+          </w:tcPr>
+          <w:p>
+            <w:pPr>
+              <w:jc w:val="both"/>
+            </w:pPr>
+            <w:r>
+              <w:t>Done</w:t>
+            </w:r>
+          </w:p>
+        </w:tc>
+      </w:tr>
+      <w:tr>
+        <w:tc>
+          <w:tcPr>
+            <w:tcW w:w="4322" w:type="dxa"/>
+          </w:tcPr>
+          <w:p>
+            <w:pPr>
+              <w:jc w:val="both"/>
+            </w:pPr>
+            <w:r>
+              <w:t xml:space="preserve">Demo/URL </w:t>
+            </w:r>
+            <w:r>
+              <w:t xml:space="preserve">of </w:t>
+            </w:r>
+            <w:proofErr w:type="spellStart"/>
+            <w:r>
+              <w:t>the</w:t>
+            </w:r>
+            <w:proofErr w:type="spellEnd"/>
+            <w:r>
+              <w:t xml:space="preserve"> </w:t>
+            </w:r>
+            <w:proofErr w:type="spellStart"/>
+            <w:r>
+              <w:t>features</w:t>
+            </w:r>
+            <w:proofErr w:type="spellEnd"/>
+            <w:r>
+              <w:t xml:space="preserve"> </w:t>
+            </w:r>
+            <w:proofErr w:type="spellStart"/>
+            <w:r>
+              <w:t>developed</w:t>
+            </w:r>
+            <w:proofErr w:type="spellEnd"/>
+            <w:r>
+              <w:t xml:space="preserve"> in sprint 1.</w:t>
+            </w:r>
+          </w:p>
+        </w:tc>
+        <w:tc>
+          <w:tcPr>
+            <w:tcW w:w="4322" w:type="dxa"/>
+          </w:tcPr>
+          <w:p>
+            <w:pPr>
+              <w:jc w:val="both"/>
+            </w:pPr>
+            <w:r>
+              <w:t>Done</w:t>
+            </w:r>
+          </w:p>
+        </w:tc>
+      </w:tr>
+      <w:tr>
+        <w:tc>
+          <w:tcPr>
+            <w:tcW w:w="4322" w:type="dxa"/>
+          </w:tcPr>
+          <w:p>
+            <w:pPr>
+              <w:jc w:val="both"/>
+            </w:pPr>
+            <w:proofErr w:type="spellStart"/>
+            <w:r>
+              <w:t>Product’s</w:t>
+            </w:r>
+            <w:proofErr w:type="spellEnd"/>
+            <w:r>
+              <w:t xml:space="preserve"> </w:t>
+            </w:r>
+            <w:proofErr w:type="spellStart"/>
+            <w:r>
+              <w:t>pilotage</w:t>
+            </w:r>
+            <w:proofErr w:type="spellEnd"/>
+            <w:r>
+              <w:t xml:space="preserve"> plan.</w:t>
+            </w:r>
+          </w:p>
+        </w:tc>
+        <w:tc>
+          <w:tcPr>
+            <w:tcW w:w="4322" w:type="dxa"/>
+          </w:tcPr>
+          <w:p>
+            <w:pPr>
+              <w:jc w:val="both"/>
+            </w:pPr>
+            <w:r>
+              <w:t>Done</w:t>
+            </w:r>
+          </w:p>
+        </w:tc>
+      </w:tr>
+      <w:tr>
+        <w:tc>
+          <w:tcPr>
+            <w:tcW w:w="4322" w:type="dxa"/>
+          </w:tcPr>
+          <w:p>
+            <w:pPr>
+              <w:jc w:val="both"/>
+            </w:pPr>
+            <w:proofErr w:type="spellStart"/>
+            <w:r>
+              <w:t>Tasks</w:t>
+            </w:r>
+            <w:proofErr w:type="spellEnd"/>
+            <w:r>
+              <w:t xml:space="preserve">’ </w:t>
+            </w:r>
+            <w:proofErr w:type="spellStart"/>
+            <w:r>
+              <w:t>advance</w:t>
+            </w:r>
+            <w:proofErr w:type="spellEnd"/>
+            <w:r>
+              <w:t xml:space="preserve"> </w:t>
+            </w:r>
+            <w:proofErr w:type="spellStart"/>
+            <w:r>
+              <w:t>percentage</w:t>
+            </w:r>
+            <w:proofErr w:type="spellEnd"/>
+            <w:r>
+              <w:t>.</w:t>
+            </w:r>
+          </w:p>
+        </w:tc>
+        <w:tc>
+          <w:tcPr>
+            <w:tcW w:w="4322" w:type="dxa"/>
+          </w:tcPr>
+          <w:p>
+            <w:pPr>
+              <w:jc w:val="both"/>
+            </w:pPr>
+            <w:r>
+              <w:t>Done</w:t>
+            </w:r>
+          </w:p>
+        </w:tc>
+      </w:tr>
+      <w:tr>
+        <w:tc>
+          <w:tcPr>
+            <w:tcW w:w="4322" w:type="dxa"/>
+          </w:tcPr>
+          <w:p>
+            <w:pPr>
+              <w:jc w:val="both"/>
+            </w:pPr>
+            <w:proofErr w:type="spellStart"/>
+            <w:r>
+              <w:t>Problems</w:t>
+            </w:r>
+            <w:proofErr w:type="spellEnd"/>
+            <w:r>
+              <w:t xml:space="preserve"> </w:t>
+            </w:r>
+            <w:proofErr w:type="spellStart"/>
+            <w:r>
+              <w:t>found</w:t>
+            </w:r>
+            <w:proofErr w:type="spellEnd"/>
+            <w:r>
+              <w:t xml:space="preserve">, </w:t>
+            </w:r>
+            <w:proofErr w:type="spellStart"/>
+            <w:r>
+              <w:t>solution</w:t>
+            </w:r>
+            <w:proofErr w:type="spellEnd"/>
+            <w:r>
+              <w:t xml:space="preserve"> </w:t>
+            </w:r>
+            <w:proofErr w:type="spellStart"/>
+            <w:r>
+              <w:t>given</w:t>
+            </w:r>
+            <w:proofErr w:type="spellEnd"/>
+            <w:r>
+              <w:t xml:space="preserve"> to </w:t>
+            </w:r>
+            <w:proofErr w:type="spellStart"/>
+            <w:r>
+              <w:t>them</w:t>
+            </w:r>
+            <w:proofErr w:type="spellEnd"/>
+            <w:r>
+              <w:t xml:space="preserve"> and </w:t>
+            </w:r>
+            <w:proofErr w:type="spellStart"/>
+            <w:r>
+              <w:t>ways</w:t>
+            </w:r>
+            <w:proofErr w:type="spellEnd"/>
+            <w:r>
+              <w:t xml:space="preserve"> to </w:t>
+            </w:r>
+            <w:proofErr w:type="spellStart"/>
+            <w:r>
+              <w:t>measure</w:t>
+            </w:r>
+            <w:proofErr w:type="spellEnd"/>
+            <w:r>
+              <w:t xml:space="preserve"> </w:t>
+            </w:r>
+            <w:proofErr w:type="spellStart"/>
+            <w:r>
+              <w:t>those</w:t>
+            </w:r>
+            <w:proofErr w:type="spellEnd"/>
+            <w:r>
+              <w:t xml:space="preserve"> </w:t>
+            </w:r>
+            <w:proofErr w:type="spellStart"/>
+            <w:r>
+              <w:t>solutions</w:t>
+            </w:r>
+            <w:proofErr w:type="spellEnd"/>
+            <w:r>
+              <w:t>.</w:t>
+            </w:r>
+          </w:p>
+        </w:tc>
+        <w:tc>
+          <w:tcPr>
+            <w:tcW w:w="4322" w:type="dxa"/>
+          </w:tcPr>
+          <w:p>
+            <w:pPr>
+              <w:jc w:val="both"/>
+            </w:pPr>
+            <w:r>
+              <w:t>Done</w:t>
+            </w:r>
+          </w:p>
+        </w:tc>
+      </w:tr>
+      <w:tr>
+        <w:tc>
+          <w:tcPr>
+            <w:tcW w:w="4322" w:type="dxa"/>
+          </w:tcPr>
+          <w:p>
+            <w:pPr>
+              <w:jc w:val="both"/>
+            </w:pPr>
+            <w:r>
+              <w:t xml:space="preserve">Performance of </w:t>
+            </w:r>
+            <w:proofErr w:type="spellStart"/>
+            <w:r>
+              <w:t>every</w:t>
+            </w:r>
+            <w:proofErr w:type="spellEnd"/>
+            <w:r>
+              <w:t xml:space="preserve"> </w:t>
+            </w:r>
+            <w:proofErr w:type="spellStart"/>
+            <w:r>
+              <w:t>group</w:t>
+            </w:r>
+            <w:proofErr w:type="spellEnd"/>
+            <w:r>
+              <w:t xml:space="preserve"> </w:t>
+            </w:r>
+            <w:proofErr w:type="spellStart"/>
+            <w:r>
+              <w:t>member</w:t>
+            </w:r>
+            <w:proofErr w:type="spellEnd"/>
+            <w:r>
+              <w:t xml:space="preserve"> as </w:t>
+            </w:r>
+            <w:proofErr w:type="spellStart"/>
+            <w:r>
+              <w:t>the</w:t>
+            </w:r>
+            <w:proofErr w:type="spellEnd"/>
+            <w:r>
+              <w:t xml:space="preserve"> </w:t>
+            </w:r>
+            <w:proofErr w:type="spellStart"/>
+            <w:r>
+              <w:t>number</w:t>
+            </w:r>
+            <w:proofErr w:type="spellEnd"/>
+            <w:r>
+              <w:t xml:space="preserve"> of </w:t>
+            </w:r>
+            <w:proofErr w:type="spellStart"/>
+            <w:r>
+              <w:t>completed</w:t>
+            </w:r>
+            <w:proofErr w:type="spellEnd"/>
+            <w:r>
+              <w:t xml:space="preserve"> </w:t>
+            </w:r>
+            <w:proofErr w:type="spellStart"/>
+            <w:r>
+              <w:t>tasks</w:t>
+            </w:r>
+            <w:proofErr w:type="spellEnd"/>
+            <w:r>
+              <w:t xml:space="preserve"> and </w:t>
+            </w:r>
+            <w:proofErr w:type="spellStart"/>
+            <w:r>
+              <w:t>invested</w:t>
+            </w:r>
+            <w:proofErr w:type="spellEnd"/>
+            <w:r>
+              <w:t xml:space="preserve"> </w:t>
+            </w:r>
+            <w:proofErr w:type="spellStart"/>
+            <w:r>
+              <w:t>hours</w:t>
+            </w:r>
+            <w:proofErr w:type="spellEnd"/>
+            <w:r>
+              <w:t xml:space="preserve"> in </w:t>
+            </w:r>
+            <w:proofErr w:type="spellStart"/>
+            <w:r>
+              <w:t>the</w:t>
+            </w:r>
+            <w:proofErr w:type="spellEnd"/>
+            <w:r>
+              <w:t xml:space="preserve"> </w:t>
+            </w:r>
+            <w:proofErr w:type="spellStart"/>
+            <w:r>
+              <w:t>project</w:t>
+            </w:r>
+            <w:proofErr w:type="spellEnd"/>
+            <w:r>
+              <w:t xml:space="preserve">. To </w:t>
+            </w:r>
+            <w:proofErr w:type="spellStart"/>
+            <w:r>
+              <w:t>Say</w:t>
+            </w:r>
+            <w:proofErr w:type="spellEnd"/>
+            <w:r>
+              <w:t xml:space="preserve"> </w:t>
+            </w:r>
+            <w:proofErr w:type="spellStart"/>
+            <w:r>
+              <w:t>if</w:t>
+            </w:r>
+            <w:proofErr w:type="spellEnd"/>
+            <w:r>
+              <w:t xml:space="preserve"> </w:t>
+            </w:r>
+            <w:proofErr w:type="spellStart"/>
+            <w:r>
+              <w:t>that</w:t>
+            </w:r>
+            <w:proofErr w:type="spellEnd"/>
+            <w:r>
+              <w:t xml:space="preserve"> </w:t>
+            </w:r>
+            <w:proofErr w:type="spellStart"/>
+            <w:r>
+              <w:t>member</w:t>
+            </w:r>
+            <w:proofErr w:type="spellEnd"/>
+            <w:r>
+              <w:t xml:space="preserve"> has </w:t>
+            </w:r>
+            <w:proofErr w:type="spellStart"/>
+            <w:r>
+              <w:t>completed</w:t>
+            </w:r>
+            <w:proofErr w:type="spellEnd"/>
+            <w:r>
+              <w:t xml:space="preserve"> </w:t>
+            </w:r>
+            <w:proofErr w:type="spellStart"/>
+            <w:r>
+              <w:t>his</w:t>
+            </w:r>
+            <w:proofErr w:type="spellEnd"/>
+            <w:r>
+              <w:t xml:space="preserve"> </w:t>
+            </w:r>
+            <w:proofErr w:type="spellStart"/>
+            <w:r>
+              <w:t>tasks</w:t>
+            </w:r>
+            <w:proofErr w:type="spellEnd"/>
+            <w:r>
+              <w:t xml:space="preserve"> </w:t>
+            </w:r>
+            <w:proofErr w:type="spellStart"/>
+            <w:r>
+              <w:t>or</w:t>
+            </w:r>
+            <w:proofErr w:type="spellEnd"/>
+            <w:r>
+              <w:t xml:space="preserve"> </w:t>
+            </w:r>
+            <w:proofErr w:type="spellStart"/>
+            <w:r>
+              <w:t>not</w:t>
+            </w:r>
+            <w:proofErr w:type="spellEnd"/>
+            <w:r>
+              <w:t xml:space="preserve">, </w:t>
+            </w:r>
+            <w:proofErr w:type="spellStart"/>
+            <w:r>
+              <w:t>why</w:t>
+            </w:r>
+            <w:proofErr w:type="spellEnd"/>
+            <w:r>
+              <w:t xml:space="preserve">, to </w:t>
+            </w:r>
+            <w:proofErr w:type="spellStart"/>
+            <w:r>
+              <w:t>say</w:t>
+            </w:r>
+            <w:proofErr w:type="spellEnd"/>
+            <w:r>
+              <w:t xml:space="preserve"> </w:t>
+            </w:r>
+            <w:proofErr w:type="spellStart"/>
+            <w:r>
+              <w:t>if</w:t>
+            </w:r>
+            <w:proofErr w:type="spellEnd"/>
+            <w:r>
+              <w:t xml:space="preserve"> he has done more </w:t>
+            </w:r>
+            <w:proofErr w:type="spellStart"/>
+            <w:r>
+              <w:t>or</w:t>
+            </w:r>
+            <w:proofErr w:type="spellEnd"/>
+            <w:r>
+              <w:t xml:space="preserve"> </w:t>
+            </w:r>
+            <w:proofErr w:type="spellStart"/>
+            <w:r>
+              <w:t>less</w:t>
+            </w:r>
+            <w:proofErr w:type="spellEnd"/>
+            <w:r>
+              <w:t xml:space="preserve"> </w:t>
+            </w:r>
+            <w:proofErr w:type="spellStart"/>
+            <w:r>
+              <w:t>work</w:t>
+            </w:r>
+            <w:proofErr w:type="spellEnd"/>
+            <w:r>
+              <w:t xml:space="preserve"> </w:t>
+            </w:r>
+            <w:proofErr w:type="spellStart"/>
+            <w:r>
+              <w:t>than</w:t>
+            </w:r>
+            <w:proofErr w:type="spellEnd"/>
+            <w:r>
+              <w:t xml:space="preserve"> </w:t>
+            </w:r>
+            <w:proofErr w:type="spellStart"/>
+            <w:r>
+              <w:t>expected</w:t>
+            </w:r>
+            <w:proofErr w:type="spellEnd"/>
+            <w:r>
+              <w:t xml:space="preserve"> and to </w:t>
+            </w:r>
+            <w:proofErr w:type="spellStart"/>
+            <w:r>
+              <w:t>say</w:t>
+            </w:r>
+            <w:proofErr w:type="spellEnd"/>
+            <w:r>
+              <w:t xml:space="preserve"> </w:t>
+            </w:r>
+            <w:proofErr w:type="spellStart"/>
+            <w:r>
+              <w:t>if</w:t>
+            </w:r>
+            <w:proofErr w:type="spellEnd"/>
+            <w:r>
+              <w:t xml:space="preserve"> </w:t>
+            </w:r>
+            <w:proofErr w:type="spellStart"/>
+            <w:r>
+              <w:t>his</w:t>
+            </w:r>
+            <w:proofErr w:type="spellEnd"/>
+            <w:r>
+              <w:t xml:space="preserve"> </w:t>
+            </w:r>
+            <w:proofErr w:type="spellStart"/>
+            <w:r>
+              <w:t>work</w:t>
+            </w:r>
+            <w:proofErr w:type="spellEnd"/>
+            <w:r>
+              <w:t xml:space="preserve"> </w:t>
+            </w:r>
+            <w:proofErr w:type="spellStart"/>
+            <w:r>
+              <w:t>is</w:t>
+            </w:r>
+            <w:proofErr w:type="spellEnd"/>
+            <w:r>
+              <w:t xml:space="preserve"> </w:t>
+            </w:r>
+            <w:proofErr w:type="spellStart"/>
+            <w:r>
+              <w:t>the</w:t>
+            </w:r>
+            <w:proofErr w:type="spellEnd"/>
+            <w:r>
+              <w:t xml:space="preserve"> </w:t>
+            </w:r>
+            <w:proofErr w:type="spellStart"/>
+            <w:r>
+              <w:t>one</w:t>
+            </w:r>
+            <w:proofErr w:type="spellEnd"/>
+            <w:r>
+              <w:t xml:space="preserve"> </w:t>
+            </w:r>
+            <w:proofErr w:type="spellStart"/>
+            <w:r>
+              <w:t>assigned</w:t>
+            </w:r>
+            <w:proofErr w:type="spellEnd"/>
+            <w:r>
+              <w:t xml:space="preserve"> to </w:t>
+            </w:r>
+            <w:proofErr w:type="spellStart"/>
+            <w:r>
+              <w:t>his</w:t>
+            </w:r>
+            <w:proofErr w:type="spellEnd"/>
+            <w:r>
+              <w:t xml:space="preserve"> </w:t>
+            </w:r>
+            <w:proofErr w:type="spellStart"/>
+            <w:r>
+              <w:t>tasks</w:t>
+            </w:r>
+            <w:proofErr w:type="spellEnd"/>
+            <w:r>
+              <w:t>.</w:t>
+            </w:r>
+          </w:p>
+        </w:tc>
+        <w:tc>
+          <w:tcPr>
+            <w:tcW w:w="4322" w:type="dxa"/>
+          </w:tcPr>
+          <w:p>
+            <w:pPr>
+              <w:jc w:val="both"/>
+            </w:pPr>
+            <w:r>
+              <w:t>Done</w:t>
+            </w:r>
+          </w:p>
+        </w:tc>
+      </w:tr>
+      <w:tr>
+        <w:tc>
+          <w:tcPr>
+            <w:tcW w:w="4322" w:type="dxa"/>
+          </w:tcPr>
+          <w:p>
+            <w:pPr>
+              <w:jc w:val="both"/>
+            </w:pPr>
+            <w:proofErr w:type="spellStart"/>
+            <w:r>
+              <w:t>Burndown</w:t>
+            </w:r>
+            <w:proofErr w:type="spellEnd"/>
+            <w:r>
+              <w:t xml:space="preserve"> </w:t>
+            </w:r>
+            <w:proofErr w:type="spellStart"/>
+            <w:r>
+              <w:t>graphic</w:t>
+            </w:r>
+            <w:proofErr w:type="spellEnd"/>
+            <w:r>
+              <w:t xml:space="preserve"> of </w:t>
+            </w:r>
+            <w:proofErr w:type="spellStart"/>
+            <w:r>
+              <w:t>the</w:t>
+            </w:r>
+            <w:proofErr w:type="spellEnd"/>
+            <w:r>
+              <w:t xml:space="preserve"> </w:t>
+            </w:r>
+            <w:proofErr w:type="spellStart"/>
+            <w:r>
+              <w:t>product</w:t>
+            </w:r>
+            <w:proofErr w:type="spellEnd"/>
+            <w:r>
+              <w:t>.</w:t>
+            </w:r>
+          </w:p>
+        </w:tc>
+        <w:tc>
+          <w:tcPr>
+            <w:tcW w:w="4322" w:type="dxa"/>
+          </w:tcPr>
+          <w:p>
+            <w:pPr>
+              <w:jc w:val="both"/>
+            </w:pPr>
+            <w:r>
+              <w:t>Done</w:t>
+            </w:r>
+          </w:p>
+        </w:tc>
+      </w:tr>
+      <w:tr>
+        <w:tc>
+          <w:tcPr>
+            <w:tcW w:w="4322" w:type="dxa"/>
+          </w:tcPr>
+          <w:p>
+            <w:pPr>
+              <w:jc w:val="both"/>
+            </w:pPr>
+            <w:r>
+              <w:t xml:space="preserve">Technologies’ </w:t>
+            </w:r>
+            <w:proofErr w:type="spellStart"/>
+            <w:r>
+              <w:t>analysis</w:t>
+            </w:r>
+            <w:proofErr w:type="spellEnd"/>
+            <w:r>
+              <w:t xml:space="preserve">: </w:t>
+            </w:r>
+            <w:proofErr w:type="spellStart"/>
+            <w:r>
+              <w:t>Who</w:t>
+            </w:r>
+            <w:proofErr w:type="spellEnd"/>
+            <w:r>
+              <w:t xml:space="preserve"> has to </w:t>
+            </w:r>
+            <w:proofErr w:type="spellStart"/>
+            <w:r>
+              <w:t>learn</w:t>
+            </w:r>
+            <w:proofErr w:type="spellEnd"/>
+            <w:r>
+              <w:t xml:space="preserve"> </w:t>
+            </w:r>
+            <w:proofErr w:type="spellStart"/>
+            <w:r>
+              <w:t>each</w:t>
+            </w:r>
+            <w:proofErr w:type="spellEnd"/>
+            <w:r>
+              <w:t xml:space="preserve"> </w:t>
+            </w:r>
+            <w:proofErr w:type="spellStart"/>
+            <w:r>
+              <w:t>one</w:t>
+            </w:r>
+            <w:proofErr w:type="spellEnd"/>
+            <w:r>
+              <w:t xml:space="preserve">, </w:t>
+            </w:r>
+            <w:proofErr w:type="spellStart"/>
+            <w:r>
+              <w:t>how</w:t>
+            </w:r>
+            <w:proofErr w:type="spellEnd"/>
+            <w:r>
+              <w:t xml:space="preserve"> </w:t>
+            </w:r>
+            <w:proofErr w:type="spellStart"/>
+            <w:r>
+              <w:t>is</w:t>
+            </w:r>
+            <w:proofErr w:type="spellEnd"/>
+            <w:r>
+              <w:t xml:space="preserve"> </w:t>
+            </w:r>
+            <w:proofErr w:type="spellStart"/>
+            <w:r>
+              <w:t>his</w:t>
+            </w:r>
+            <w:proofErr w:type="spellEnd"/>
+            <w:r>
+              <w:t xml:space="preserve"> </w:t>
+            </w:r>
+            <w:proofErr w:type="spellStart"/>
+            <w:r>
+              <w:t>process</w:t>
+            </w:r>
+            <w:proofErr w:type="spellEnd"/>
+            <w:r>
+              <w:t xml:space="preserve"> in </w:t>
+            </w:r>
+            <w:proofErr w:type="spellStart"/>
+            <w:r>
+              <w:t>that</w:t>
+            </w:r>
+            <w:proofErr w:type="spellEnd"/>
+            <w:r>
+              <w:t xml:space="preserve">, </w:t>
+            </w:r>
+            <w:proofErr w:type="spellStart"/>
+            <w:r>
+              <w:t>risks</w:t>
+            </w:r>
+            <w:proofErr w:type="spellEnd"/>
+            <w:r>
+              <w:t xml:space="preserve"> </w:t>
+            </w:r>
+            <w:proofErr w:type="spellStart"/>
+            <w:r>
+              <w:t>from</w:t>
+            </w:r>
+            <w:proofErr w:type="spellEnd"/>
+            <w:r>
+              <w:t xml:space="preserve"> </w:t>
+            </w:r>
+            <w:proofErr w:type="spellStart"/>
+            <w:r>
+              <w:t>the</w:t>
+            </w:r>
+            <w:proofErr w:type="spellEnd"/>
+            <w:r>
+              <w:t xml:space="preserve"> </w:t>
+            </w:r>
+            <w:proofErr w:type="spellStart"/>
+            <w:r>
+              <w:t>technology</w:t>
+            </w:r>
+            <w:proofErr w:type="spellEnd"/>
+            <w:r>
+              <w:t xml:space="preserve">, status of </w:t>
+            </w:r>
+            <w:proofErr w:type="spellStart"/>
+            <w:r>
+              <w:t>the</w:t>
+            </w:r>
+            <w:proofErr w:type="spellEnd"/>
+            <w:r>
+              <w:t xml:space="preserve"> </w:t>
+            </w:r>
+            <w:proofErr w:type="spellStart"/>
+            <w:r>
+              <w:t>technology</w:t>
+            </w:r>
+            <w:proofErr w:type="spellEnd"/>
+            <w:r>
+              <w:t>.</w:t>
+            </w:r>
+          </w:p>
+        </w:tc>
+        <w:tc>
+          <w:tcPr>
+            <w:tcW w:w="4322" w:type="dxa"/>
+          </w:tcPr>
+          <w:p>
+            <w:pPr>
+              <w:jc w:val="both"/>
+            </w:pPr>
+            <w:r>
+              <w:t>Done</w:t>
+            </w:r>
+          </w:p>
+        </w:tc>
+      </w:tr>
+      <w:tr>
+        <w:tc>
+          <w:tcPr>
+            <w:tcW w:w="4322" w:type="dxa"/>
+          </w:tcPr>
+          <w:p>
+            <w:pPr>
+              <w:jc w:val="both"/>
+            </w:pPr>
+            <w:proofErr w:type="spellStart"/>
+            <w:r>
+              <w:t>Weekly</w:t>
+            </w:r>
+            <w:proofErr w:type="spellEnd"/>
+            <w:r>
+              <w:t xml:space="preserve"> </w:t>
+            </w:r>
+            <w:proofErr w:type="spellStart"/>
+            <w:r>
+              <w:t>hours</w:t>
+            </w:r>
+            <w:proofErr w:type="spellEnd"/>
+            <w:r>
+              <w:t xml:space="preserve">’ </w:t>
+            </w:r>
+            <w:proofErr w:type="spellStart"/>
+            <w:r>
+              <w:t>estimation</w:t>
+            </w:r>
+            <w:proofErr w:type="spellEnd"/>
+            <w:r>
+              <w:t xml:space="preserve"> and </w:t>
+            </w:r>
+            <w:proofErr w:type="spellStart"/>
+            <w:r>
+              <w:t>why</w:t>
+            </w:r>
+            <w:proofErr w:type="spellEnd"/>
+            <w:r>
+              <w:t xml:space="preserve"> </w:t>
+            </w:r>
+            <w:proofErr w:type="spellStart"/>
+            <w:r>
+              <w:t>have</w:t>
+            </w:r>
+            <w:proofErr w:type="spellEnd"/>
+            <w:r>
+              <w:t xml:space="preserve"> </w:t>
+            </w:r>
+            <w:proofErr w:type="spellStart"/>
+            <w:r>
+              <w:t>we</w:t>
+            </w:r>
+            <w:proofErr w:type="spellEnd"/>
+            <w:r>
+              <w:t xml:space="preserve"> </w:t>
+            </w:r>
+            <w:proofErr w:type="spellStart"/>
+            <w:r>
+              <w:t>passed</w:t>
+            </w:r>
+            <w:proofErr w:type="spellEnd"/>
+            <w:r>
+              <w:t xml:space="preserve"> </w:t>
+            </w:r>
+            <w:proofErr w:type="spellStart"/>
+            <w:r>
+              <w:t>it</w:t>
+            </w:r>
+            <w:proofErr w:type="spellEnd"/>
+            <w:r>
+              <w:t xml:space="preserve"> </w:t>
+            </w:r>
+            <w:proofErr w:type="spellStart"/>
+            <w:r>
+              <w:t>or</w:t>
+            </w:r>
+            <w:proofErr w:type="spellEnd"/>
+            <w:r>
+              <w:t xml:space="preserve"> </w:t>
+            </w:r>
+            <w:proofErr w:type="spellStart"/>
+            <w:r>
+              <w:t>not</w:t>
+            </w:r>
+            <w:proofErr w:type="spellEnd"/>
+            <w:r>
+              <w:t xml:space="preserve"> </w:t>
+            </w:r>
+            <w:proofErr w:type="spellStart"/>
+            <w:r>
+              <w:t>reached</w:t>
+            </w:r>
+            <w:proofErr w:type="spellEnd"/>
+            <w:r>
+              <w:t xml:space="preserve"> </w:t>
+            </w:r>
+            <w:proofErr w:type="spellStart"/>
+            <w:r>
+              <w:t>it</w:t>
+            </w:r>
+            <w:proofErr w:type="spellEnd"/>
+            <w:r>
+              <w:t xml:space="preserve">, and </w:t>
+            </w:r>
+            <w:proofErr w:type="spellStart"/>
+            <w:r>
+              <w:t>the</w:t>
+            </w:r>
+            <w:proofErr w:type="spellEnd"/>
+            <w:r>
+              <w:t xml:space="preserve"> </w:t>
+            </w:r>
+            <w:proofErr w:type="spellStart"/>
+            <w:r>
+              <w:t>current</w:t>
+            </w:r>
+            <w:proofErr w:type="spellEnd"/>
+            <w:r>
+              <w:t xml:space="preserve"> </w:t>
+            </w:r>
+            <w:proofErr w:type="spellStart"/>
+            <w:r>
+              <w:t>situation</w:t>
+            </w:r>
+            <w:proofErr w:type="spellEnd"/>
+            <w:r>
+              <w:t xml:space="preserve"> of </w:t>
+            </w:r>
+            <w:proofErr w:type="spellStart"/>
+            <w:r>
+              <w:t>costs</w:t>
+            </w:r>
+            <w:proofErr w:type="spellEnd"/>
+            <w:r>
+              <w:t xml:space="preserve"> and </w:t>
+            </w:r>
+            <w:proofErr w:type="spellStart"/>
+            <w:r>
+              <w:t>hours</w:t>
+            </w:r>
+            <w:proofErr w:type="spellEnd"/>
+            <w:r>
+              <w:t>.</w:t>
+            </w:r>
+          </w:p>
+        </w:tc>
+        <w:tc>
+          <w:tcPr>
+            <w:tcW w:w="4322" w:type="dxa"/>
+          </w:tcPr>
+          <w:p>
+            <w:pPr>
+              <w:jc w:val="both"/>
+            </w:pPr>
+            <w:r>
+              <w:t>Done</w:t>
+            </w:r>
+          </w:p>
+        </w:tc>
+      </w:tr>
+      <w:tr>
+        <w:tc>
+          <w:tcPr>
+            <w:tcW w:w="4322" w:type="dxa"/>
+          </w:tcPr>
+          <w:p>
+            <w:pPr>
+              <w:jc w:val="both"/>
+            </w:pPr>
+            <w:proofErr w:type="spellStart"/>
+            <w:r>
+              <w:t>Optimistic</w:t>
+            </w:r>
+            <w:proofErr w:type="spellEnd"/>
+            <w:r>
+              <w:t xml:space="preserve"> and </w:t>
+            </w:r>
+            <w:proofErr w:type="spellStart"/>
+            <w:r>
+              <w:t>pessimistic</w:t>
+            </w:r>
+            <w:proofErr w:type="spellEnd"/>
+            <w:r>
+              <w:t xml:space="preserve"> </w:t>
+            </w:r>
+            <w:proofErr w:type="spellStart"/>
+            <w:r>
+              <w:t>estimations</w:t>
+            </w:r>
+            <w:proofErr w:type="spellEnd"/>
+            <w:r>
+              <w:t xml:space="preserve">’ </w:t>
+            </w:r>
+            <w:proofErr w:type="spellStart"/>
+            <w:r>
+              <w:t>removal</w:t>
+            </w:r>
+            <w:proofErr w:type="spellEnd"/>
+            <w:r>
+              <w:t>.</w:t>
+            </w:r>
+          </w:p>
+        </w:tc>
+        <w:tc>
+          <w:tcPr>
+            <w:tcW w:w="4322" w:type="dxa"/>
+          </w:tcPr>
+          <w:p>
+            <w:pPr>
+              <w:jc w:val="both"/>
+            </w:pPr>
+            <w:r>
+              <w:t>Done</w:t>
+            </w:r>
+          </w:p>
+        </w:tc>
+      </w:tr>
+      <w:tr>
+        <w:tc>
+          <w:tcPr>
+            <w:tcW w:w="4322" w:type="dxa"/>
+          </w:tcPr>
+          <w:p>
+            <w:pPr>
+              <w:jc w:val="both"/>
+            </w:pPr>
+            <w:proofErr w:type="spellStart"/>
+            <w:r>
+              <w:t>Deployment</w:t>
+            </w:r>
+            <w:proofErr w:type="spellEnd"/>
+            <w:r>
+              <w:t xml:space="preserve"> </w:t>
+            </w:r>
+            <w:proofErr w:type="spellStart"/>
+            <w:r>
+              <w:t>technology</w:t>
+            </w:r>
+            <w:proofErr w:type="spellEnd"/>
+            <w:r>
+              <w:t xml:space="preserve"> and </w:t>
+            </w:r>
+            <w:proofErr w:type="spellStart"/>
+            <w:r>
+              <w:t>how</w:t>
+            </w:r>
+            <w:proofErr w:type="spellEnd"/>
+            <w:r>
+              <w:t xml:space="preserve"> to </w:t>
+            </w:r>
+            <w:proofErr w:type="spellStart"/>
+            <w:r>
+              <w:t>deploy</w:t>
+            </w:r>
+            <w:proofErr w:type="spellEnd"/>
+            <w:r>
+              <w:t xml:space="preserve"> </w:t>
+            </w:r>
+            <w:proofErr w:type="spellStart"/>
+            <w:r>
+              <w:t>the</w:t>
+            </w:r>
+            <w:proofErr w:type="spellEnd"/>
+            <w:r>
+              <w:t xml:space="preserve"> </w:t>
+            </w:r>
+            <w:proofErr w:type="spellStart"/>
+            <w:r>
+              <w:t>platform</w:t>
             </w:r>
             <w:proofErr w:type="spellEnd"/>
             <w:r>
@@ -1639,243 +3725,6 @@
             </w:r>
             <w:bookmarkStart w:id="0" w:name="_GoBack"/>
             <w:bookmarkEnd w:id="0"/>
-          </w:p>
-        </w:tc>
-      </w:tr>
-      <w:tr>
-        <w:tc>
-          <w:tcPr>
-            <w:tcW w:w="4322" w:type="dxa"/>
-          </w:tcPr>
-          <w:p>
-            <w:pPr>
-              <w:jc w:val="both"/>
-            </w:pPr>
-            <w:proofErr w:type="spellStart"/>
-            <w:r>
-              <w:t>Decreasing</w:t>
-            </w:r>
-            <w:proofErr w:type="spellEnd"/>
-            <w:r>
-              <w:t xml:space="preserve"> of </w:t>
-            </w:r>
-            <w:proofErr w:type="spellStart"/>
-            <w:r>
-              <w:t>space</w:t>
-            </w:r>
-            <w:proofErr w:type="spellEnd"/>
-            <w:r>
-              <w:t xml:space="preserve"> </w:t>
-            </w:r>
-            <w:proofErr w:type="spellStart"/>
-            <w:r>
-              <w:t>dedicated</w:t>
-            </w:r>
-            <w:proofErr w:type="spellEnd"/>
-            <w:r>
-              <w:t xml:space="preserve"> to </w:t>
-            </w:r>
-            <w:proofErr w:type="spellStart"/>
-            <w:r>
-              <w:t>business</w:t>
-            </w:r>
-            <w:proofErr w:type="spellEnd"/>
-            <w:r>
-              <w:t xml:space="preserve"> </w:t>
-            </w:r>
-            <w:proofErr w:type="spellStart"/>
-            <w:r>
-              <w:t>model</w:t>
-            </w:r>
-            <w:proofErr w:type="spellEnd"/>
-            <w:r>
-              <w:t xml:space="preserve"> and idea.</w:t>
-            </w:r>
-          </w:p>
-        </w:tc>
-        <w:tc>
-          <w:tcPr>
-            <w:tcW w:w="4322" w:type="dxa"/>
-          </w:tcPr>
-          <w:p>
-            <w:pPr>
-              <w:jc w:val="both"/>
-            </w:pPr>
-            <w:r>
-              <w:t>Done</w:t>
-            </w:r>
-          </w:p>
-        </w:tc>
-      </w:tr>
-      <w:tr>
-        <w:tc>
-          <w:tcPr>
-            <w:tcW w:w="4322" w:type="dxa"/>
-          </w:tcPr>
-          <w:p>
-            <w:pPr>
-              <w:jc w:val="both"/>
-            </w:pPr>
-            <w:proofErr w:type="spellStart"/>
-            <w:r>
-              <w:t>Specification</w:t>
-            </w:r>
-            <w:proofErr w:type="spellEnd"/>
-            <w:r>
-              <w:t xml:space="preserve"> of </w:t>
-            </w:r>
-            <w:proofErr w:type="spellStart"/>
-            <w:r>
-              <w:t>the</w:t>
-            </w:r>
-            <w:proofErr w:type="spellEnd"/>
-            <w:r>
-              <w:t xml:space="preserve"> </w:t>
-            </w:r>
-            <w:proofErr w:type="spellStart"/>
-            <w:r>
-              <w:t>work</w:t>
-            </w:r>
-            <w:proofErr w:type="spellEnd"/>
-            <w:r>
-              <w:t xml:space="preserve"> and </w:t>
-            </w:r>
-            <w:proofErr w:type="spellStart"/>
-            <w:r>
-              <w:t>tasks</w:t>
-            </w:r>
-            <w:proofErr w:type="spellEnd"/>
-            <w:r>
-              <w:t xml:space="preserve"> of </w:t>
-            </w:r>
-            <w:proofErr w:type="spellStart"/>
-            <w:r>
-              <w:t>every</w:t>
-            </w:r>
-            <w:proofErr w:type="spellEnd"/>
-            <w:r>
-              <w:t xml:space="preserve"> </w:t>
-            </w:r>
-            <w:proofErr w:type="spellStart"/>
-            <w:r>
-              <w:t>team</w:t>
-            </w:r>
-            <w:proofErr w:type="spellEnd"/>
-            <w:r>
-              <w:t xml:space="preserve"> </w:t>
-            </w:r>
-            <w:proofErr w:type="spellStart"/>
-            <w:r>
-              <w:t>member</w:t>
-            </w:r>
-            <w:proofErr w:type="spellEnd"/>
-            <w:r>
-              <w:t xml:space="preserve">, so as </w:t>
-            </w:r>
-            <w:proofErr w:type="spellStart"/>
-            <w:r>
-              <w:t>the</w:t>
-            </w:r>
-            <w:proofErr w:type="spellEnd"/>
-            <w:r>
-              <w:t xml:space="preserve"> </w:t>
-            </w:r>
-            <w:proofErr w:type="spellStart"/>
-            <w:r>
-              <w:t>solitiones</w:t>
-            </w:r>
-            <w:proofErr w:type="spellEnd"/>
-            <w:r>
-              <w:t xml:space="preserve"> and </w:t>
-            </w:r>
-            <w:proofErr w:type="spellStart"/>
-            <w:r>
-              <w:t>reasons</w:t>
-            </w:r>
-            <w:proofErr w:type="spellEnd"/>
-            <w:r>
-              <w:t xml:space="preserve"> </w:t>
-            </w:r>
-            <w:proofErr w:type="spellStart"/>
-            <w:r>
-              <w:t>for</w:t>
-            </w:r>
-            <w:proofErr w:type="spellEnd"/>
-            <w:r>
-              <w:t xml:space="preserve"> </w:t>
-            </w:r>
-            <w:proofErr w:type="spellStart"/>
-            <w:r>
-              <w:t>the</w:t>
-            </w:r>
-            <w:proofErr w:type="spellEnd"/>
-            <w:r>
-              <w:t xml:space="preserve"> </w:t>
-            </w:r>
-            <w:proofErr w:type="spellStart"/>
-            <w:r>
-              <w:t>problems</w:t>
-            </w:r>
-            <w:proofErr w:type="spellEnd"/>
-            <w:r>
-              <w:t xml:space="preserve"> </w:t>
-            </w:r>
-            <w:proofErr w:type="spellStart"/>
-            <w:r>
-              <w:t>that</w:t>
-            </w:r>
-            <w:proofErr w:type="spellEnd"/>
-            <w:r>
-              <w:t xml:space="preserve"> </w:t>
-            </w:r>
-            <w:proofErr w:type="spellStart"/>
-            <w:r>
-              <w:t>have</w:t>
-            </w:r>
-            <w:proofErr w:type="spellEnd"/>
-            <w:r>
-              <w:t xml:space="preserve"> </w:t>
-            </w:r>
-            <w:proofErr w:type="spellStart"/>
-            <w:r>
-              <w:t>taken</w:t>
-            </w:r>
-            <w:proofErr w:type="spellEnd"/>
-            <w:r>
-              <w:t xml:space="preserve"> </w:t>
-            </w:r>
-            <w:proofErr w:type="spellStart"/>
-            <w:r>
-              <w:t>pkace</w:t>
-            </w:r>
-            <w:proofErr w:type="spellEnd"/>
-            <w:r>
-              <w:t xml:space="preserve"> </w:t>
-            </w:r>
-            <w:proofErr w:type="spellStart"/>
-            <w:r>
-              <w:t>for</w:t>
-            </w:r>
-            <w:proofErr w:type="spellEnd"/>
-            <w:r>
-              <w:t xml:space="preserve"> </w:t>
-            </w:r>
-            <w:proofErr w:type="spellStart"/>
-            <w:r>
-              <w:t>the</w:t>
-            </w:r>
-            <w:proofErr w:type="spellEnd"/>
-            <w:r>
-              <w:t xml:space="preserve"> </w:t>
-            </w:r>
-            <w:proofErr w:type="spellStart"/>
-            <w:r>
-              <w:t>project</w:t>
-            </w:r>
-            <w:proofErr w:type="spellEnd"/>
-            <w:r>
-              <w:t>.</w:t>
-            </w:r>
           </w:p>
         </w:tc>
         <w:tc>
@@ -1964,7 +3813,7 @@
           <w:rPr>
             <w:noProof/>
           </w:rPr>
-          <w:t>1</w:t>
+          <w:t>2</w:t>
         </w:r>
         <w:r>
           <w:fldChar w:fldCharType="end"/>

</xml_diff>